<commit_message>
added business update page and functionality
</commit_message>
<xml_diff>
--- a/Mushi-Final-REQ.docx
+++ b/Mushi-Final-REQ.docx
@@ -96,7 +96,23 @@
           <w:sz w:val="28"/>
           <w:szCs w:val="28"/>
         </w:rPr>
-        <w:t xml:space="preserve"> for employers to register their business with name and</w:t>
+        <w:t xml:space="preserve"> for employers to register their business with </w:t>
+      </w:r>
+      <w:r>
+        <w:rPr>
+          <w:rFonts w:ascii="Times New Roman" w:hAnsi="Times New Roman" w:cs="Times New Roman"/>
+          <w:sz w:val="28"/>
+          <w:szCs w:val="28"/>
+        </w:rPr>
+        <w:t xml:space="preserve">a </w:t>
+      </w:r>
+      <w:r>
+        <w:rPr>
+          <w:rFonts w:ascii="Times New Roman" w:hAnsi="Times New Roman" w:cs="Times New Roman"/>
+          <w:sz w:val="28"/>
+          <w:szCs w:val="28"/>
+        </w:rPr>
+        <w:t>name and</w:t>
       </w:r>
       <w:r>
         <w:rPr>
@@ -152,7 +168,23 @@
           <w:sz w:val="28"/>
           <w:szCs w:val="28"/>
         </w:rPr>
-        <w:t>web application must have a registration page for employers to create their accounts with unique email addresses and password.</w:t>
+        <w:t xml:space="preserve">web application must have a registration page for employers to create their accounts with unique email addresses and </w:t>
+      </w:r>
+      <w:r>
+        <w:rPr>
+          <w:rFonts w:ascii="Times New Roman" w:hAnsi="Times New Roman" w:cs="Times New Roman"/>
+          <w:sz w:val="28"/>
+          <w:szCs w:val="28"/>
+        </w:rPr>
+        <w:t>passwords</w:t>
+      </w:r>
+      <w:r>
+        <w:rPr>
+          <w:rFonts w:ascii="Times New Roman" w:hAnsi="Times New Roman" w:cs="Times New Roman"/>
+          <w:sz w:val="28"/>
+          <w:szCs w:val="28"/>
+        </w:rPr>
+        <w:t>.</w:t>
       </w:r>
     </w:p>
     <w:p>
@@ -240,7 +272,23 @@
           <w:sz w:val="28"/>
           <w:szCs w:val="28"/>
         </w:rPr>
-        <w:t>The system should allow employers to create team of their employees</w:t>
+        <w:t xml:space="preserve">The system should allow employers to create </w:t>
+      </w:r>
+      <w:r>
+        <w:rPr>
+          <w:rFonts w:ascii="Times New Roman" w:hAnsi="Times New Roman" w:cs="Times New Roman"/>
+          <w:sz w:val="28"/>
+          <w:szCs w:val="28"/>
+        </w:rPr>
+        <w:t>teams</w:t>
+      </w:r>
+      <w:r>
+        <w:rPr>
+          <w:rFonts w:ascii="Times New Roman" w:hAnsi="Times New Roman" w:cs="Times New Roman"/>
+          <w:sz w:val="28"/>
+          <w:szCs w:val="28"/>
+        </w:rPr>
+        <w:t xml:space="preserve"> of their employees</w:t>
       </w:r>
       <w:r>
         <w:rPr>
@@ -296,7 +344,23 @@
           <w:sz w:val="28"/>
           <w:szCs w:val="28"/>
         </w:rPr>
-        <w:t xml:space="preserve"> availabilities of their employees to manage schedules.</w:t>
+        <w:t xml:space="preserve"> </w:t>
+      </w:r>
+      <w:r>
+        <w:rPr>
+          <w:rFonts w:ascii="Times New Roman" w:hAnsi="Times New Roman" w:cs="Times New Roman"/>
+          <w:sz w:val="28"/>
+          <w:szCs w:val="28"/>
+        </w:rPr>
+        <w:t xml:space="preserve">the </w:t>
+      </w:r>
+      <w:r>
+        <w:rPr>
+          <w:rFonts w:ascii="Times New Roman" w:hAnsi="Times New Roman" w:cs="Times New Roman"/>
+          <w:sz w:val="28"/>
+          <w:szCs w:val="28"/>
+        </w:rPr>
+        <w:t>availabilities of their employees to manage schedules.</w:t>
       </w:r>
     </w:p>
     <w:p>
@@ -541,13 +605,119 @@
     </w:p>
     <w:p>
       <w:pPr>
-        <w:pStyle w:val="ListParagraph"/>
-        <w:rPr>
-          <w:rFonts w:ascii="Times New Roman" w:hAnsi="Times New Roman" w:cs="Times New Roman"/>
-          <w:sz w:val="28"/>
-          <w:szCs w:val="28"/>
-        </w:rPr>
-      </w:pPr>
+        <w:rPr>
+          <w:rFonts w:ascii="Times New Roman" w:hAnsi="Times New Roman" w:cs="Times New Roman"/>
+          <w:sz w:val="28"/>
+          <w:szCs w:val="28"/>
+        </w:rPr>
+      </w:pPr>
+    </w:p>
+    <w:p>
+      <w:pPr>
+        <w:pStyle w:val="ListParagraph"/>
+        <w:rPr>
+          <w:rFonts w:ascii="Times New Roman" w:hAnsi="Times New Roman" w:cs="Times New Roman"/>
+          <w:sz w:val="28"/>
+          <w:szCs w:val="28"/>
+        </w:rPr>
+      </w:pPr>
+    </w:p>
+    <w:p>
+      <w:pPr>
+        <w:pStyle w:val="ListParagraph"/>
+        <w:rPr>
+          <w:rFonts w:ascii="Times New Roman" w:hAnsi="Times New Roman" w:cs="Times New Roman"/>
+          <w:sz w:val="28"/>
+          <w:szCs w:val="28"/>
+        </w:rPr>
+      </w:pPr>
+    </w:p>
+    <w:p>
+      <w:pPr>
+        <w:pStyle w:val="ListParagraph"/>
+        <w:rPr>
+          <w:rFonts w:ascii="Times New Roman" w:hAnsi="Times New Roman" w:cs="Times New Roman"/>
+          <w:sz w:val="28"/>
+          <w:szCs w:val="28"/>
+        </w:rPr>
+      </w:pPr>
+    </w:p>
+    <w:p>
+      <w:pPr>
+        <w:pStyle w:val="ListParagraph"/>
+        <w:rPr>
+          <w:rFonts w:ascii="Times New Roman" w:hAnsi="Times New Roman" w:cs="Times New Roman"/>
+          <w:sz w:val="28"/>
+          <w:szCs w:val="28"/>
+        </w:rPr>
+      </w:pPr>
+    </w:p>
+    <w:p>
+      <w:pPr>
+        <w:pStyle w:val="ListParagraph"/>
+        <w:rPr>
+          <w:rFonts w:ascii="Times New Roman" w:hAnsi="Times New Roman" w:cs="Times New Roman"/>
+          <w:sz w:val="28"/>
+          <w:szCs w:val="28"/>
+        </w:rPr>
+      </w:pPr>
+    </w:p>
+    <w:p>
+      <w:pPr>
+        <w:pStyle w:val="ListParagraph"/>
+        <w:rPr>
+          <w:rFonts w:ascii="Times New Roman" w:hAnsi="Times New Roman" w:cs="Times New Roman"/>
+          <w:sz w:val="28"/>
+          <w:szCs w:val="28"/>
+        </w:rPr>
+      </w:pPr>
+    </w:p>
+    <w:p>
+      <w:pPr>
+        <w:pStyle w:val="ListParagraph"/>
+        <w:rPr>
+          <w:rFonts w:ascii="Times New Roman" w:hAnsi="Times New Roman" w:cs="Times New Roman"/>
+          <w:sz w:val="28"/>
+          <w:szCs w:val="28"/>
+        </w:rPr>
+      </w:pPr>
+    </w:p>
+    <w:p>
+      <w:pPr>
+        <w:rPr>
+          <w:rFonts w:ascii="Times New Roman" w:hAnsi="Times New Roman" w:cs="Times New Roman"/>
+          <w:sz w:val="32"/>
+          <w:szCs w:val="32"/>
+          <w:u w:val="single"/>
+        </w:rPr>
+      </w:pPr>
+      <w:r>
+        <w:rPr>
+          <w:rFonts w:ascii="Times New Roman" w:hAnsi="Times New Roman" w:cs="Times New Roman"/>
+          <w:sz w:val="32"/>
+          <w:szCs w:val="32"/>
+          <w:u w:val="single"/>
+        </w:rPr>
+        <w:t>Employe</w:t>
+      </w:r>
+      <w:r>
+        <w:rPr>
+          <w:rFonts w:ascii="Times New Roman" w:hAnsi="Times New Roman" w:cs="Times New Roman"/>
+          <w:sz w:val="32"/>
+          <w:szCs w:val="32"/>
+          <w:u w:val="single"/>
+        </w:rPr>
+        <w:t>e</w:t>
+      </w:r>
+      <w:r>
+        <w:rPr>
+          <w:rFonts w:ascii="Times New Roman" w:hAnsi="Times New Roman" w:cs="Times New Roman"/>
+          <w:sz w:val="32"/>
+          <w:szCs w:val="32"/>
+          <w:u w:val="single"/>
+        </w:rPr>
+        <w:t xml:space="preserve">: </w:t>
+      </w:r>
     </w:p>
     <w:p>
       <w:pPr>
@@ -568,125 +738,26 @@
           <w:sz w:val="28"/>
           <w:szCs w:val="28"/>
         </w:rPr>
-        <w:t>Time Line</w:t>
-      </w:r>
-    </w:p>
-    <w:p>
-      <w:pPr>
-        <w:pStyle w:val="ListParagraph"/>
-        <w:rPr>
-          <w:rFonts w:ascii="Times New Roman" w:hAnsi="Times New Roman" w:cs="Times New Roman"/>
-          <w:sz w:val="28"/>
-          <w:szCs w:val="28"/>
-        </w:rPr>
-      </w:pPr>
-    </w:p>
-    <w:p>
-      <w:pPr>
-        <w:pStyle w:val="ListParagraph"/>
-        <w:rPr>
-          <w:rFonts w:ascii="Times New Roman" w:hAnsi="Times New Roman" w:cs="Times New Roman"/>
-          <w:sz w:val="28"/>
-          <w:szCs w:val="28"/>
-        </w:rPr>
-      </w:pPr>
-    </w:p>
-    <w:p>
-      <w:pPr>
-        <w:pStyle w:val="ListParagraph"/>
-        <w:rPr>
-          <w:rFonts w:ascii="Times New Roman" w:hAnsi="Times New Roman" w:cs="Times New Roman"/>
-          <w:sz w:val="28"/>
-          <w:szCs w:val="28"/>
-        </w:rPr>
-      </w:pPr>
-    </w:p>
-    <w:p>
-      <w:pPr>
-        <w:pStyle w:val="ListParagraph"/>
-        <w:rPr>
-          <w:rFonts w:ascii="Times New Roman" w:hAnsi="Times New Roman" w:cs="Times New Roman"/>
-          <w:sz w:val="28"/>
-          <w:szCs w:val="28"/>
-        </w:rPr>
-      </w:pPr>
-    </w:p>
-    <w:p>
-      <w:pPr>
-        <w:pStyle w:val="ListParagraph"/>
-        <w:rPr>
-          <w:rFonts w:ascii="Times New Roman" w:hAnsi="Times New Roman" w:cs="Times New Roman"/>
-          <w:sz w:val="28"/>
-          <w:szCs w:val="28"/>
-        </w:rPr>
-      </w:pPr>
-    </w:p>
-    <w:p>
-      <w:pPr>
-        <w:pStyle w:val="ListParagraph"/>
-        <w:rPr>
-          <w:rFonts w:ascii="Times New Roman" w:hAnsi="Times New Roman" w:cs="Times New Roman"/>
-          <w:sz w:val="28"/>
-          <w:szCs w:val="28"/>
-        </w:rPr>
-      </w:pPr>
-    </w:p>
-    <w:p>
-      <w:pPr>
-        <w:pStyle w:val="ListParagraph"/>
-        <w:rPr>
-          <w:rFonts w:ascii="Times New Roman" w:hAnsi="Times New Roman" w:cs="Times New Roman"/>
-          <w:sz w:val="28"/>
-          <w:szCs w:val="28"/>
-        </w:rPr>
-      </w:pPr>
-    </w:p>
-    <w:p>
-      <w:pPr>
-        <w:pStyle w:val="ListParagraph"/>
-        <w:rPr>
-          <w:rFonts w:ascii="Times New Roman" w:hAnsi="Times New Roman" w:cs="Times New Roman"/>
-          <w:sz w:val="28"/>
-          <w:szCs w:val="28"/>
-        </w:rPr>
-      </w:pPr>
-    </w:p>
-    <w:p>
-      <w:pPr>
-        <w:rPr>
-          <w:rFonts w:ascii="Times New Roman" w:hAnsi="Times New Roman" w:cs="Times New Roman"/>
-          <w:sz w:val="32"/>
-          <w:szCs w:val="32"/>
-          <w:u w:val="single"/>
-        </w:rPr>
-      </w:pPr>
-      <w:r>
-        <w:rPr>
-          <w:rFonts w:ascii="Times New Roman" w:hAnsi="Times New Roman" w:cs="Times New Roman"/>
-          <w:sz w:val="32"/>
-          <w:szCs w:val="32"/>
-          <w:u w:val="single"/>
-        </w:rPr>
-        <w:t>Employe</w:t>
-      </w:r>
-      <w:r>
-        <w:rPr>
-          <w:rFonts w:ascii="Times New Roman" w:hAnsi="Times New Roman" w:cs="Times New Roman"/>
-          <w:sz w:val="32"/>
-          <w:szCs w:val="32"/>
-          <w:u w:val="single"/>
-        </w:rPr>
-        <w:t>e</w:t>
-      </w:r>
-      <w:r>
-        <w:rPr>
-          <w:rFonts w:ascii="Times New Roman" w:hAnsi="Times New Roman" w:cs="Times New Roman"/>
-          <w:sz w:val="32"/>
-          <w:szCs w:val="32"/>
-          <w:u w:val="single"/>
-        </w:rPr>
-        <w:t xml:space="preserve">: </w:t>
-      </w:r>
+        <w:t xml:space="preserve">The </w:t>
+      </w:r>
+      <w:r>
+        <w:rPr>
+          <w:rFonts w:ascii="Times New Roman" w:hAnsi="Times New Roman" w:cs="Times New Roman"/>
+          <w:sz w:val="28"/>
+          <w:szCs w:val="28"/>
+        </w:rPr>
+        <w:t>web application must have a registration page for employees to create their accounts with unique email addresses and password.</w:t>
+      </w:r>
+    </w:p>
+    <w:p>
+      <w:pPr>
+        <w:pStyle w:val="ListParagraph"/>
+        <w:rPr>
+          <w:rFonts w:ascii="Times New Roman" w:hAnsi="Times New Roman" w:cs="Times New Roman"/>
+          <w:sz w:val="28"/>
+          <w:szCs w:val="28"/>
+        </w:rPr>
+      </w:pPr>
     </w:p>
     <w:p>
       <w:pPr>
@@ -707,15 +778,15 @@
           <w:sz w:val="28"/>
           <w:szCs w:val="28"/>
         </w:rPr>
-        <w:t xml:space="preserve">The </w:t>
-      </w:r>
-      <w:r>
-        <w:rPr>
-          <w:rFonts w:ascii="Times New Roman" w:hAnsi="Times New Roman" w:cs="Times New Roman"/>
-          <w:sz w:val="28"/>
-          <w:szCs w:val="28"/>
-        </w:rPr>
-        <w:t>web application must have a registration page for employees to create their accounts with unique email addresses and password.</w:t>
+        <w:t>Th</w:t>
+      </w:r>
+      <w:r>
+        <w:rPr>
+          <w:rFonts w:ascii="Times New Roman" w:hAnsi="Times New Roman" w:cs="Times New Roman"/>
+          <w:sz w:val="28"/>
+          <w:szCs w:val="28"/>
+        </w:rPr>
+        <w:t>e web application must have a login page where registered employees can enter their credentials and access their accounts.</w:t>
       </w:r>
     </w:p>
     <w:p>
@@ -747,15 +818,23 @@
           <w:sz w:val="28"/>
           <w:szCs w:val="28"/>
         </w:rPr>
-        <w:t>Th</w:t>
-      </w:r>
-      <w:r>
-        <w:rPr>
-          <w:rFonts w:ascii="Times New Roman" w:hAnsi="Times New Roman" w:cs="Times New Roman"/>
-          <w:sz w:val="28"/>
-          <w:szCs w:val="28"/>
-        </w:rPr>
-        <w:t>e web application must have a login page where registered employees can enter their credentials and access their accounts.</w:t>
+        <w:t>Employees should be able to view their personal details such as contact information and schedule</w:t>
+      </w:r>
+      <w:r>
+        <w:rPr>
+          <w:rFonts w:ascii="Times New Roman" w:hAnsi="Times New Roman" w:cs="Times New Roman"/>
+          <w:sz w:val="28"/>
+          <w:szCs w:val="28"/>
+        </w:rPr>
+        <w:t xml:space="preserve"> related information</w:t>
+      </w:r>
+      <w:r>
+        <w:rPr>
+          <w:rFonts w:ascii="Times New Roman" w:hAnsi="Times New Roman" w:cs="Times New Roman"/>
+          <w:sz w:val="28"/>
+          <w:szCs w:val="28"/>
+        </w:rPr>
+        <w:t>.</w:t>
       </w:r>
     </w:p>
     <w:p>
@@ -787,23 +866,7 @@
           <w:sz w:val="28"/>
           <w:szCs w:val="28"/>
         </w:rPr>
-        <w:t>Employees should be able to view their personal details such as contact information and schedule</w:t>
-      </w:r>
-      <w:r>
-        <w:rPr>
-          <w:rFonts w:ascii="Times New Roman" w:hAnsi="Times New Roman" w:cs="Times New Roman"/>
-          <w:sz w:val="28"/>
-          <w:szCs w:val="28"/>
-        </w:rPr>
-        <w:t xml:space="preserve"> related information</w:t>
-      </w:r>
-      <w:r>
-        <w:rPr>
-          <w:rFonts w:ascii="Times New Roman" w:hAnsi="Times New Roman" w:cs="Times New Roman"/>
-          <w:sz w:val="28"/>
-          <w:szCs w:val="28"/>
-        </w:rPr>
-        <w:t>.</w:t>
+        <w:t>Employees should be able to set their availability and update it including adding, removing, and changing availability.</w:t>
       </w:r>
     </w:p>
     <w:p>
@@ -835,7 +898,47 @@
           <w:sz w:val="28"/>
           <w:szCs w:val="28"/>
         </w:rPr>
-        <w:t>Employees should be able to set their availability and update it including adding, removing, and changing availability.</w:t>
+        <w:t>The software should display a s</w:t>
+      </w:r>
+      <w:r>
+        <w:rPr>
+          <w:rFonts w:ascii="Times New Roman" w:hAnsi="Times New Roman" w:cs="Times New Roman"/>
+          <w:sz w:val="28"/>
+          <w:szCs w:val="28"/>
+        </w:rPr>
+        <w:t xml:space="preserve">chedule of </w:t>
+      </w:r>
+      <w:r>
+        <w:rPr>
+          <w:rFonts w:ascii="Times New Roman" w:hAnsi="Times New Roman" w:cs="Times New Roman"/>
+          <w:sz w:val="28"/>
+          <w:szCs w:val="28"/>
+        </w:rPr>
+        <w:t>employee</w:t>
+      </w:r>
+      <w:r>
+        <w:rPr>
+          <w:rFonts w:ascii="Times New Roman" w:hAnsi="Times New Roman" w:cs="Times New Roman"/>
+          <w:sz w:val="28"/>
+          <w:szCs w:val="28"/>
+        </w:rPr>
+        <w:t xml:space="preserve">’s </w:t>
+      </w:r>
+      <w:r>
+        <w:rPr>
+          <w:rFonts w:ascii="Times New Roman" w:hAnsi="Times New Roman" w:cs="Times New Roman"/>
+          <w:sz w:val="28"/>
+          <w:szCs w:val="28"/>
+        </w:rPr>
+        <w:t>availabilities</w:t>
+      </w:r>
+      <w:r>
+        <w:rPr>
+          <w:rFonts w:ascii="Times New Roman" w:hAnsi="Times New Roman" w:cs="Times New Roman"/>
+          <w:sz w:val="28"/>
+          <w:szCs w:val="28"/>
+        </w:rPr>
+        <w:t xml:space="preserve"> they added to system.</w:t>
       </w:r>
     </w:p>
     <w:p>
@@ -867,56 +970,108 @@
           <w:sz w:val="28"/>
           <w:szCs w:val="28"/>
         </w:rPr>
-        <w:t>The software should display a s</w:t>
-      </w:r>
-      <w:r>
-        <w:rPr>
-          <w:rFonts w:ascii="Times New Roman" w:hAnsi="Times New Roman" w:cs="Times New Roman"/>
-          <w:sz w:val="28"/>
-          <w:szCs w:val="28"/>
-        </w:rPr>
-        <w:t xml:space="preserve">chedule of </w:t>
-      </w:r>
-      <w:r>
-        <w:rPr>
-          <w:rFonts w:ascii="Times New Roman" w:hAnsi="Times New Roman" w:cs="Times New Roman"/>
-          <w:sz w:val="28"/>
-          <w:szCs w:val="28"/>
-        </w:rPr>
-        <w:t>employee</w:t>
-      </w:r>
-      <w:r>
-        <w:rPr>
-          <w:rFonts w:ascii="Times New Roman" w:hAnsi="Times New Roman" w:cs="Times New Roman"/>
-          <w:sz w:val="28"/>
-          <w:szCs w:val="28"/>
-        </w:rPr>
-        <w:t xml:space="preserve">’s </w:t>
-      </w:r>
-      <w:r>
-        <w:rPr>
-          <w:rFonts w:ascii="Times New Roman" w:hAnsi="Times New Roman" w:cs="Times New Roman"/>
-          <w:sz w:val="28"/>
-          <w:szCs w:val="28"/>
-        </w:rPr>
-        <w:t>availabilities</w:t>
-      </w:r>
-      <w:r>
-        <w:rPr>
-          <w:rFonts w:ascii="Times New Roman" w:hAnsi="Times New Roman" w:cs="Times New Roman"/>
-          <w:sz w:val="28"/>
-          <w:szCs w:val="28"/>
-        </w:rPr>
-        <w:t xml:space="preserve"> they added to system.</w:t>
-      </w:r>
-    </w:p>
-    <w:p>
-      <w:pPr>
-        <w:pStyle w:val="ListParagraph"/>
-        <w:rPr>
-          <w:rFonts w:ascii="Times New Roman" w:hAnsi="Times New Roman" w:cs="Times New Roman"/>
-          <w:sz w:val="28"/>
-          <w:szCs w:val="28"/>
+        <w:t>Employees should be able to view their own schedule</w:t>
+      </w:r>
+      <w:r>
+        <w:rPr>
+          <w:rFonts w:ascii="Times New Roman" w:hAnsi="Times New Roman" w:cs="Times New Roman"/>
+          <w:sz w:val="28"/>
+          <w:szCs w:val="28"/>
+        </w:rPr>
+        <w:t xml:space="preserve"> and </w:t>
+      </w:r>
+      <w:r>
+        <w:rPr>
+          <w:rFonts w:ascii="Times New Roman" w:hAnsi="Times New Roman" w:cs="Times New Roman"/>
+          <w:sz w:val="28"/>
+          <w:szCs w:val="28"/>
+        </w:rPr>
+        <w:t>shift details</w:t>
+      </w:r>
+      <w:r>
+        <w:rPr>
+          <w:rFonts w:ascii="Times New Roman" w:hAnsi="Times New Roman" w:cs="Times New Roman"/>
+          <w:sz w:val="28"/>
+          <w:szCs w:val="28"/>
+        </w:rPr>
+        <w:t xml:space="preserve">. </w:t>
+      </w:r>
+    </w:p>
+    <w:p>
+      <w:pPr>
+        <w:rPr>
+          <w:rFonts w:ascii="Times New Roman" w:hAnsi="Times New Roman" w:cs="Times New Roman"/>
+          <w:sz w:val="32"/>
+          <w:szCs w:val="32"/>
+          <w:u w:val="single"/>
+        </w:rPr>
+      </w:pPr>
+    </w:p>
+    <w:p>
+      <w:pPr>
+        <w:rPr>
+          <w:rFonts w:ascii="Times New Roman" w:hAnsi="Times New Roman" w:cs="Times New Roman"/>
+          <w:sz w:val="32"/>
+          <w:szCs w:val="32"/>
+          <w:u w:val="single"/>
+        </w:rPr>
+      </w:pPr>
+    </w:p>
+    <w:p>
+      <w:pPr>
+        <w:rPr>
+          <w:rFonts w:ascii="Times New Roman" w:hAnsi="Times New Roman" w:cs="Times New Roman"/>
+          <w:sz w:val="32"/>
+          <w:szCs w:val="32"/>
+          <w:u w:val="single"/>
+        </w:rPr>
+      </w:pPr>
+    </w:p>
+    <w:p>
+      <w:pPr>
+        <w:rPr>
+          <w:rFonts w:ascii="Times New Roman" w:hAnsi="Times New Roman" w:cs="Times New Roman"/>
+          <w:sz w:val="32"/>
+          <w:szCs w:val="32"/>
+          <w:u w:val="single"/>
+        </w:rPr>
+      </w:pPr>
+    </w:p>
+    <w:p>
+      <w:pPr>
+        <w:rPr>
+          <w:rFonts w:ascii="Times New Roman" w:hAnsi="Times New Roman" w:cs="Times New Roman"/>
+          <w:sz w:val="32"/>
+          <w:szCs w:val="32"/>
+          <w:u w:val="single"/>
+        </w:rPr>
+      </w:pPr>
+      <w:r>
+        <w:rPr>
+          <w:rFonts w:ascii="Times New Roman" w:hAnsi="Times New Roman" w:cs="Times New Roman"/>
+          <w:sz w:val="32"/>
+          <w:szCs w:val="32"/>
+          <w:u w:val="single"/>
+        </w:rPr>
+        <w:t>Overall</w:t>
+      </w:r>
+      <w:r>
+        <w:rPr>
+          <w:rFonts w:ascii="Times New Roman" w:hAnsi="Times New Roman" w:cs="Times New Roman"/>
+          <w:sz w:val="32"/>
+          <w:szCs w:val="32"/>
+          <w:u w:val="single"/>
+        </w:rPr>
+        <w:t xml:space="preserve">: </w:t>
+      </w:r>
+    </w:p>
+    <w:p>
+      <w:pPr>
+        <w:rPr>
+          <w:rFonts w:ascii="Times New Roman" w:hAnsi="Times New Roman" w:cs="Times New Roman"/>
+          <w:sz w:val="32"/>
+          <w:szCs w:val="32"/>
+          <w:u w:val="single"/>
         </w:rPr>
       </w:pPr>
     </w:p>
@@ -939,108 +1094,16 @@
           <w:sz w:val="28"/>
           <w:szCs w:val="28"/>
         </w:rPr>
-        <w:t>Employees should be able to view their own schedule</w:t>
-      </w:r>
-      <w:r>
-        <w:rPr>
-          <w:rFonts w:ascii="Times New Roman" w:hAnsi="Times New Roman" w:cs="Times New Roman"/>
-          <w:sz w:val="28"/>
-          <w:szCs w:val="28"/>
-        </w:rPr>
-        <w:t xml:space="preserve"> and </w:t>
-      </w:r>
-      <w:r>
-        <w:rPr>
-          <w:rFonts w:ascii="Times New Roman" w:hAnsi="Times New Roman" w:cs="Times New Roman"/>
-          <w:sz w:val="28"/>
-          <w:szCs w:val="28"/>
-        </w:rPr>
-        <w:t>shift details</w:t>
-      </w:r>
-      <w:r>
-        <w:rPr>
-          <w:rFonts w:ascii="Times New Roman" w:hAnsi="Times New Roman" w:cs="Times New Roman"/>
-          <w:sz w:val="28"/>
-          <w:szCs w:val="28"/>
-        </w:rPr>
-        <w:t xml:space="preserve">. </w:t>
-      </w:r>
-    </w:p>
-    <w:p>
-      <w:pPr>
-        <w:rPr>
-          <w:rFonts w:ascii="Times New Roman" w:hAnsi="Times New Roman" w:cs="Times New Roman"/>
-          <w:sz w:val="32"/>
-          <w:szCs w:val="32"/>
-          <w:u w:val="single"/>
-        </w:rPr>
-      </w:pPr>
-    </w:p>
-    <w:p>
-      <w:pPr>
-        <w:rPr>
-          <w:rFonts w:ascii="Times New Roman" w:hAnsi="Times New Roman" w:cs="Times New Roman"/>
-          <w:sz w:val="32"/>
-          <w:szCs w:val="32"/>
-          <w:u w:val="single"/>
-        </w:rPr>
-      </w:pPr>
-    </w:p>
-    <w:p>
-      <w:pPr>
-        <w:rPr>
-          <w:rFonts w:ascii="Times New Roman" w:hAnsi="Times New Roman" w:cs="Times New Roman"/>
-          <w:sz w:val="32"/>
-          <w:szCs w:val="32"/>
-          <w:u w:val="single"/>
-        </w:rPr>
-      </w:pPr>
-    </w:p>
-    <w:p>
-      <w:pPr>
-        <w:rPr>
-          <w:rFonts w:ascii="Times New Roman" w:hAnsi="Times New Roman" w:cs="Times New Roman"/>
-          <w:sz w:val="32"/>
-          <w:szCs w:val="32"/>
-          <w:u w:val="single"/>
-        </w:rPr>
-      </w:pPr>
-    </w:p>
-    <w:p>
-      <w:pPr>
-        <w:rPr>
-          <w:rFonts w:ascii="Times New Roman" w:hAnsi="Times New Roman" w:cs="Times New Roman"/>
-          <w:sz w:val="32"/>
-          <w:szCs w:val="32"/>
-          <w:u w:val="single"/>
-        </w:rPr>
-      </w:pPr>
-      <w:r>
-        <w:rPr>
-          <w:rFonts w:ascii="Times New Roman" w:hAnsi="Times New Roman" w:cs="Times New Roman"/>
-          <w:sz w:val="32"/>
-          <w:szCs w:val="32"/>
-          <w:u w:val="single"/>
-        </w:rPr>
-        <w:t>Overall</w:t>
-      </w:r>
-      <w:r>
-        <w:rPr>
-          <w:rFonts w:ascii="Times New Roman" w:hAnsi="Times New Roman" w:cs="Times New Roman"/>
-          <w:sz w:val="32"/>
-          <w:szCs w:val="32"/>
-          <w:u w:val="single"/>
-        </w:rPr>
-        <w:t xml:space="preserve">: </w:t>
-      </w:r>
-    </w:p>
-    <w:p>
-      <w:pPr>
-        <w:rPr>
-          <w:rFonts w:ascii="Times New Roman" w:hAnsi="Times New Roman" w:cs="Times New Roman"/>
-          <w:sz w:val="32"/>
-          <w:szCs w:val="32"/>
-          <w:u w:val="single"/>
+        <w:t xml:space="preserve">The system must provide secure access to employer and employee accounts and any information. </w:t>
+      </w:r>
+    </w:p>
+    <w:p>
+      <w:pPr>
+        <w:pStyle w:val="ListParagraph"/>
+        <w:rPr>
+          <w:rFonts w:ascii="Times New Roman" w:hAnsi="Times New Roman" w:cs="Times New Roman"/>
+          <w:sz w:val="28"/>
+          <w:szCs w:val="28"/>
         </w:rPr>
       </w:pPr>
     </w:p>
@@ -1063,7 +1126,7 @@
           <w:sz w:val="28"/>
           <w:szCs w:val="28"/>
         </w:rPr>
-        <w:t xml:space="preserve">The system must provide secure access to employer and employee accounts and any information. </w:t>
+        <w:t xml:space="preserve">System should be user-friendly and easy to navigate for both employers and employees. </w:t>
       </w:r>
     </w:p>
     <w:p>
@@ -1095,38 +1158,6 @@
           <w:sz w:val="28"/>
           <w:szCs w:val="28"/>
         </w:rPr>
-        <w:t xml:space="preserve">System should be user-friendly and easy to navigate for both employers and employees. </w:t>
-      </w:r>
-    </w:p>
-    <w:p>
-      <w:pPr>
-        <w:pStyle w:val="ListParagraph"/>
-        <w:rPr>
-          <w:rFonts w:ascii="Times New Roman" w:hAnsi="Times New Roman" w:cs="Times New Roman"/>
-          <w:sz w:val="28"/>
-          <w:szCs w:val="28"/>
-        </w:rPr>
-      </w:pPr>
-    </w:p>
-    <w:p>
-      <w:pPr>
-        <w:pStyle w:val="ListParagraph"/>
-        <w:numPr>
-          <w:ilvl w:val="0"/>
-          <w:numId w:val="1"/>
-        </w:numPr>
-        <w:rPr>
-          <w:rFonts w:ascii="Times New Roman" w:hAnsi="Times New Roman" w:cs="Times New Roman"/>
-          <w:sz w:val="28"/>
-          <w:szCs w:val="28"/>
-        </w:rPr>
-      </w:pPr>
-      <w:r>
-        <w:rPr>
-          <w:rFonts w:ascii="Times New Roman" w:hAnsi="Times New Roman" w:cs="Times New Roman"/>
-          <w:sz w:val="28"/>
-          <w:szCs w:val="28"/>
-        </w:rPr>
         <w:t xml:space="preserve">System complies a light-dark theme to make application personalized. </w:t>
       </w:r>
     </w:p>
@@ -1675,7 +1706,25 @@
           <w:sz w:val="28"/>
           <w:szCs w:val="28"/>
         </w:rPr>
-        <w:t>System’s use of it’s users data complies with Canadian Privacy Law PIPEDA (The personal Information Protection and Electronic Documents Act).</w:t>
+        <w:t xml:space="preserve">System’s use of </w:t>
+      </w:r>
+      <w:proofErr w:type="gramStart"/>
+      <w:r>
+        <w:rPr>
+          <w:rFonts w:ascii="Times New Roman" w:hAnsi="Times New Roman" w:cs="Times New Roman"/>
+          <w:sz w:val="28"/>
+          <w:szCs w:val="28"/>
+        </w:rPr>
+        <w:t>it’s</w:t>
+      </w:r>
+      <w:proofErr w:type="gramEnd"/>
+      <w:r>
+        <w:rPr>
+          <w:rFonts w:ascii="Times New Roman" w:hAnsi="Times New Roman" w:cs="Times New Roman"/>
+          <w:sz w:val="28"/>
+          <w:szCs w:val="28"/>
+        </w:rPr>
+        <w:t xml:space="preserve"> users data complies with Canadian Privacy Law PIPEDA (The personal Information Protection and Electronic Documents Act).</w:t>
       </w:r>
     </w:p>
     <w:p>

</xml_diff>